<commit_message>
readme for q3 added and also document for q1
</commit_message>
<xml_diff>
--- a/OS-HW4/Q3/Q3.docx
+++ b/OS-HW4/Q3/Q3.docx
@@ -78,7 +78,6 @@
           <w:rFonts w:cstheme="minorHAnsi"/>
           <w:sz w:val="28"/>
           <w:szCs w:val="28"/>
-          <w:rtl/>
           <w:lang w:bidi="fa-IR"/>
         </w:rPr>
       </w:pPr>
@@ -261,7 +260,47 @@
           <w:rtl/>
           <w:lang w:bidi="fa-IR"/>
         </w:rPr>
-        <w:t xml:space="preserve"> مینویسد در نتیجه با اتمام فایل ورودی توسط </w:t>
+        <w:t xml:space="preserve"> مینویسد در نتیجه با اتمام فایل</w:t>
+      </w:r>
+      <w:r>
+        <w:rPr>
+          <w:rFonts w:cstheme="minorHAnsi" w:hint="cs"/>
+          <w:sz w:val="28"/>
+          <w:szCs w:val="28"/>
+          <w:rtl/>
+          <w:lang w:bidi="fa-IR"/>
+        </w:rPr>
+        <w:t xml:space="preserve"> </w:t>
+      </w:r>
+      <w:r>
+        <w:rPr>
+          <w:rFonts w:cstheme="minorHAnsi" w:hint="cs"/>
+          <w:sz w:val="28"/>
+          <w:szCs w:val="28"/>
+          <w:rtl/>
+          <w:lang w:bidi="fa-IR"/>
+        </w:rPr>
+        <w:t xml:space="preserve">ورودی </w:t>
+      </w:r>
+      <w:r>
+        <w:rPr>
+          <w:rFonts w:cstheme="minorHAnsi" w:hint="cs"/>
+          <w:sz w:val="28"/>
+          <w:szCs w:val="28"/>
+          <w:rtl/>
+          <w:lang w:bidi="fa-IR"/>
+        </w:rPr>
+        <w:t>(پس از بخش بخش خواندن و نوشتن)</w:t>
+      </w:r>
+      <w:r>
+        <w:rPr>
+          <w:rFonts w:cstheme="minorHAnsi" w:hint="cs"/>
+          <w:sz w:val="28"/>
+          <w:szCs w:val="28"/>
+          <w:rtl/>
+          <w:lang w:bidi="fa-IR"/>
+        </w:rPr>
+        <w:t xml:space="preserve"> توسط </w:t>
       </w:r>
       <w:r>
         <w:rPr>
@@ -280,45 +319,177 @@
           <w:rtl/>
           <w:lang w:bidi="fa-IR"/>
         </w:rPr>
-        <w:t xml:space="preserve"> کل فایل های ورودی در فایل های خروجی مطرح شده کپی شده است </w:t>
+        <w:t xml:space="preserve"> کل </w:t>
+      </w:r>
+      <w:r>
+        <w:rPr>
+          <w:rFonts w:cstheme="minorHAnsi" w:hint="cs"/>
+          <w:sz w:val="28"/>
+          <w:szCs w:val="28"/>
+          <w:rtl/>
+          <w:lang w:bidi="fa-IR"/>
+        </w:rPr>
+        <w:t xml:space="preserve">محتوای </w:t>
+      </w:r>
+      <w:r>
+        <w:rPr>
+          <w:rFonts w:cstheme="minorHAnsi" w:hint="cs"/>
+          <w:sz w:val="28"/>
+          <w:szCs w:val="28"/>
+          <w:rtl/>
+          <w:lang w:bidi="fa-IR"/>
+        </w:rPr>
+        <w:t>فایل ورودی در فایل خروجی کپی شده است</w:t>
+      </w:r>
+      <w:r>
+        <w:rPr>
+          <w:rFonts w:cstheme="minorHAnsi" w:hint="cs"/>
+          <w:sz w:val="28"/>
+          <w:szCs w:val="28"/>
+          <w:rtl/>
+          <w:lang w:bidi="fa-IR"/>
+        </w:rPr>
+        <w:t xml:space="preserve"> .</w:t>
+      </w:r>
+      <w:r>
+        <w:rPr>
+          <w:rFonts w:cstheme="minorHAnsi" w:hint="cs"/>
+          <w:sz w:val="28"/>
+          <w:szCs w:val="28"/>
+          <w:rtl/>
+          <w:lang w:bidi="fa-IR"/>
+        </w:rPr>
+        <w:t xml:space="preserve"> </w:t>
       </w:r>
     </w:p>
     <w:p>
       <w:pPr>
         <w:bidi/>
         <w:rPr>
-          <w:rFonts w:cstheme="minorHAnsi" w:hint="cs"/>
-          <w:sz w:val="28"/>
-          <w:szCs w:val="28"/>
-          <w:lang w:bidi="fa-IR"/>
+          <w:rFonts w:cstheme="minorHAnsi"/>
+          <w:sz w:val="28"/>
+          <w:szCs w:val="28"/>
+          <w:lang w:bidi="prs-AF"/>
         </w:rPr>
       </w:pPr>
+      <w:r>
+        <w:rPr>
+          <w:rFonts w:cstheme="minorHAnsi" w:hint="cs"/>
+          <w:sz w:val="28"/>
+          <w:szCs w:val="28"/>
+          <w:rtl/>
+          <w:lang w:bidi="fa-IR"/>
+        </w:rPr>
+        <w:t xml:space="preserve">به صورت زیر قابل اجراست </w:t>
+      </w:r>
+      <w:r>
+        <w:rPr>
+          <w:rFonts w:cstheme="minorHAnsi" w:hint="cs"/>
+          <w:sz w:val="28"/>
+          <w:szCs w:val="28"/>
+          <w:rtl/>
+          <w:lang w:bidi="fa-IR"/>
+        </w:rPr>
+        <w:t>.</w:t>
+      </w:r>
+      <w:r>
+        <w:rPr>
+          <w:rFonts w:cstheme="minorHAnsi" w:hint="cs"/>
+          <w:sz w:val="28"/>
+          <w:szCs w:val="28"/>
+          <w:rtl/>
+          <w:lang w:bidi="fa-IR"/>
+        </w:rPr>
+        <w:t xml:space="preserve"> با توجه به </w:t>
+      </w:r>
+      <w:r>
+        <w:rPr>
+          <w:rFonts w:cstheme="minorHAnsi"/>
+          <w:sz w:val="28"/>
+          <w:szCs w:val="28"/>
+          <w:lang w:bidi="prs-AF"/>
+        </w:rPr>
+        <w:t>makefile</w:t>
+      </w:r>
+      <w:r>
+        <w:rPr>
+          <w:rFonts w:cstheme="minorHAnsi" w:hint="cs"/>
+          <w:sz w:val="28"/>
+          <w:szCs w:val="28"/>
+          <w:rtl/>
+          <w:lang w:bidi="fa-IR"/>
+        </w:rPr>
+        <w:t xml:space="preserve"> ساخته شده برای هر ورودی پس از اتمام کپی شدن فایل ورودی در فایل خروجی با استفاده از دستور </w:t>
+      </w:r>
+    </w:p>
+    <w:p>
+      <w:pPr>
+        <w:rPr>
+          <w:rFonts w:cstheme="minorHAnsi"/>
+          <w:sz w:val="28"/>
+          <w:szCs w:val="28"/>
+          <w:lang w:bidi="prs-AF"/>
+        </w:rPr>
+      </w:pPr>
+      <w:r>
+        <w:rPr>
+          <w:rFonts w:cstheme="minorHAnsi"/>
+          <w:sz w:val="28"/>
+          <w:szCs w:val="28"/>
+          <w:lang w:bidi="prs-AF"/>
+        </w:rPr>
+        <w:t>md5sum &lt;input_file&gt; &lt;output_file&gt;</w:t>
+      </w:r>
     </w:p>
     <w:p>
       <w:pPr>
         <w:bidi/>
+        <w:rPr>
+          <w:rFonts w:cstheme="minorHAnsi" w:hint="cs"/>
+          <w:sz w:val="28"/>
+          <w:szCs w:val="28"/>
+          <w:rtl/>
+          <w:lang w:bidi="fa-IR"/>
+        </w:rPr>
       </w:pPr>
       <w:r>
         <w:rPr>
           <w:rFonts w:cstheme="minorHAnsi" w:hint="cs"/>
+          <w:sz w:val="28"/>
+          <w:szCs w:val="28"/>
+          <w:rtl/>
+          <w:lang w:bidi="fa-IR"/>
+        </w:rPr>
+        <w:t>چک میشود که محتوای فایل ورودی و خروجی پس از کپی یکسان هست یا خیر در صورتی که هش کد چاپ شده برابر باشد دو فایل محتوای یکسان دارند .</w:t>
+      </w:r>
+    </w:p>
+    <w:p>
+      <w:pPr>
+        <w:bidi/>
+        <w:rPr>
+          <w:rFonts w:cstheme="minorHAnsi"/>
+          <w:sz w:val="28"/>
+          <w:szCs w:val="28"/>
+          <w:lang w:bidi="fa-IR"/>
+        </w:rPr>
+      </w:pPr>
+      <w:r>
+        <w:rPr>
           <w:noProof/>
-          <w:sz w:val="28"/>
-          <w:szCs w:val="28"/>
-          <w:lang w:bidi="fa-IR"/>
         </w:rPr>
         <w:drawing>
-          <wp:anchor distT="0" distB="0" distL="114300" distR="114300" simplePos="0" relativeHeight="251653120" behindDoc="0" locked="0" layoutInCell="1" allowOverlap="1" wp14:anchorId="2DCD2618" wp14:editId="1F3C2736">
+          <wp:anchor distT="0" distB="0" distL="114300" distR="114300" simplePos="0" relativeHeight="251659264" behindDoc="0" locked="0" layoutInCell="1" allowOverlap="1" wp14:anchorId="08197264" wp14:editId="2E51489B">
             <wp:simplePos x="0" y="0"/>
-            <wp:positionH relativeFrom="column">
-              <wp:posOffset>0</wp:posOffset>
+            <wp:positionH relativeFrom="margin">
+              <wp:align>left</wp:align>
             </wp:positionH>
             <wp:positionV relativeFrom="paragraph">
-              <wp:posOffset>1543685</wp:posOffset>
+              <wp:posOffset>406188</wp:posOffset>
             </wp:positionV>
-            <wp:extent cx="4563110" cy="962025"/>
-            <wp:effectExtent l="0" t="0" r="0" b="0"/>
+            <wp:extent cx="5687060" cy="914400"/>
+            <wp:effectExtent l="0" t="0" r="8890" b="0"/>
             <wp:wrapSquare wrapText="bothSides"/>
-            <wp:docPr id="332156883" name="Picture 2"/>
+            <wp:docPr id="366343859" name="Picture 1"/>
             <wp:cNvGraphicFramePr>
               <a:graphicFrameLocks xmlns:a="http://schemas.openxmlformats.org/drawingml/2006/main" noChangeAspect="1"/>
             </wp:cNvGraphicFramePr>
@@ -326,7 +497,7 @@
               <a:graphicData uri="http://schemas.openxmlformats.org/drawingml/2006/picture">
                 <pic:pic xmlns:pic="http://schemas.openxmlformats.org/drawingml/2006/picture">
                   <pic:nvPicPr>
-                    <pic:cNvPr id="332156883" name="Picture 332156883"/>
+                    <pic:cNvPr id="366343859" name="Picture 366343859"/>
                     <pic:cNvPicPr/>
                   </pic:nvPicPr>
                   <pic:blipFill>
@@ -344,7 +515,7 @@
                   <pic:spPr>
                     <a:xfrm>
                       <a:off x="0" y="0"/>
-                      <a:ext cx="4563110" cy="962025"/>
+                      <a:ext cx="5687060" cy="914400"/>
                     </a:xfrm>
                     <a:prstGeom prst="rect">
                       <a:avLst/>
@@ -353,33 +524,31 @@
                 </pic:pic>
               </a:graphicData>
             </a:graphic>
-            <wp14:sizeRelH relativeFrom="margin">
-              <wp14:pctWidth>0</wp14:pctWidth>
-            </wp14:sizeRelH>
           </wp:anchor>
         </w:drawing>
       </w:r>
-      <w:r>
-        <w:rPr>
-          <w:rFonts w:cstheme="minorHAnsi" w:hint="cs"/>
+    </w:p>
+    <w:p>
+      <w:pPr>
+        <w:bidi/>
+      </w:pPr>
+      <w:r>
+        <w:rPr>
           <w:noProof/>
-          <w:sz w:val="28"/>
-          <w:szCs w:val="28"/>
-          <w:lang w:bidi="fa-IR"/>
         </w:rPr>
         <w:drawing>
-          <wp:anchor distT="0" distB="0" distL="114300" distR="114300" simplePos="0" relativeHeight="251665408" behindDoc="0" locked="0" layoutInCell="1" allowOverlap="1" wp14:anchorId="5FDB31B0" wp14:editId="7D71ECAD">
+          <wp:anchor distT="0" distB="0" distL="114300" distR="114300" simplePos="0" relativeHeight="251658240" behindDoc="0" locked="0" layoutInCell="1" allowOverlap="1" wp14:anchorId="08A95C56" wp14:editId="2BF7367D">
             <wp:simplePos x="0" y="0"/>
-            <wp:positionH relativeFrom="column">
-              <wp:posOffset>8255</wp:posOffset>
+            <wp:positionH relativeFrom="margin">
+              <wp:align>left</wp:align>
             </wp:positionH>
             <wp:positionV relativeFrom="paragraph">
-              <wp:posOffset>205740</wp:posOffset>
+              <wp:posOffset>1416050</wp:posOffset>
             </wp:positionV>
-            <wp:extent cx="4572000" cy="962025"/>
-            <wp:effectExtent l="0" t="0" r="0" b="0"/>
+            <wp:extent cx="5687060" cy="933450"/>
+            <wp:effectExtent l="0" t="0" r="8890" b="0"/>
             <wp:wrapSquare wrapText="bothSides"/>
-            <wp:docPr id="739173046" name="Picture 1"/>
+            <wp:docPr id="1641748110" name="Picture 2"/>
             <wp:cNvGraphicFramePr>
               <a:graphicFrameLocks xmlns:a="http://schemas.openxmlformats.org/drawingml/2006/main" noChangeAspect="1"/>
             </wp:cNvGraphicFramePr>
@@ -387,7 +556,7 @@
               <a:graphicData uri="http://schemas.openxmlformats.org/drawingml/2006/picture">
                 <pic:pic xmlns:pic="http://schemas.openxmlformats.org/drawingml/2006/picture">
                   <pic:nvPicPr>
-                    <pic:cNvPr id="739173046" name="Picture 739173046"/>
+                    <pic:cNvPr id="1641748110" name="Picture 1641748110"/>
                     <pic:cNvPicPr/>
                   </pic:nvPicPr>
                   <pic:blipFill>
@@ -405,7 +574,7 @@
                   <pic:spPr>
                     <a:xfrm>
                       <a:off x="0" y="0"/>
-                      <a:ext cx="4572000" cy="962025"/>
+                      <a:ext cx="5687060" cy="933450"/>
                     </a:xfrm>
                     <a:prstGeom prst="rect">
                       <a:avLst/>
@@ -414,9 +583,6 @@
                 </pic:pic>
               </a:graphicData>
             </a:graphic>
-            <wp14:sizeRelH relativeFrom="margin">
-              <wp14:pctWidth>0</wp14:pctWidth>
-            </wp14:sizeRelH>
           </wp:anchor>
         </w:drawing>
       </w:r>

</xml_diff>